<commit_message>
Añadido bruteforce a la memoria
</commit_message>
<xml_diff>
--- a/Practica1-100303573-100316457.docx
+++ b/Practica1-100303573-100316457.docx
@@ -294,7 +294,7 @@
                   </wp:anchor>
                 </w:drawing>
               </mc:Choice>
-              <mc:Fallback xmlns:cx3="http://schemas.microsoft.com/office/drawing/2016/5/9/chartex" xmlns:cx4="http://schemas.microsoft.com/office/drawing/2016/5/10/chartex" xmlns:cx5="http://schemas.microsoft.com/office/drawing/2016/5/11/chartex">
+              <mc:Fallback xmlns:cx5="http://schemas.microsoft.com/office/drawing/2016/5/11/chartex" xmlns:cx4="http://schemas.microsoft.com/office/drawing/2016/5/10/chartex" xmlns:cx3="http://schemas.microsoft.com/office/drawing/2016/5/9/chartex">
                 <w:pict>
                   <v:shapetype id="_x0000_t202" coordsize="21600,21600" o:spt="202" path="m,l,21600r21600,l21600,xe">
                     <v:stroke joinstyle="miter"/>
@@ -623,7 +623,7 @@
                   </wp:anchor>
                 </w:drawing>
               </mc:Choice>
-              <mc:Fallback xmlns:cx3="http://schemas.microsoft.com/office/drawing/2016/5/9/chartex" xmlns:cx4="http://schemas.microsoft.com/office/drawing/2016/5/10/chartex" xmlns:cx5="http://schemas.microsoft.com/office/drawing/2016/5/11/chartex">
+              <mc:Fallback xmlns:cx5="http://schemas.microsoft.com/office/drawing/2016/5/11/chartex" xmlns:cx4="http://schemas.microsoft.com/office/drawing/2016/5/10/chartex" xmlns:cx3="http://schemas.microsoft.com/office/drawing/2016/5/9/chartex">
                 <w:pict>
                   <v:shape id="Cuadro de texto 113" o:spid="_x0000_s1027" type="#_x0000_t202" style="position:absolute;left:0;text-align:left;margin-left:0;margin-top:0;width:453pt;height:41.4pt;z-index:251660288;visibility:visible;mso-wrap-style:square;mso-width-percent:734;mso-height-percent:363;mso-left-percent:150;mso-top-percent:455;mso-wrap-distance-left:9pt;mso-wrap-distance-top:0;mso-wrap-distance-right:9pt;mso-wrap-distance-bottom:0;mso-position-horizontal-relative:page;mso-position-vertical-relative:page;mso-width-percent:734;mso-height-percent:363;mso-left-percent:150;mso-top-percent:455;mso-width-relative:page;mso-height-relative:page;v-text-anchor:bottom" o:gfxdata="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" filled="f" stroked="f" strokeweight=".5pt">
                     <v:textbox inset="0,0,0,0">
@@ -850,7 +850,7 @@
                   </wp:anchor>
                 </w:drawing>
               </mc:Choice>
-              <mc:Fallback xmlns:cx3="http://schemas.microsoft.com/office/drawing/2016/5/9/chartex" xmlns:cx4="http://schemas.microsoft.com/office/drawing/2016/5/10/chartex" xmlns:cx5="http://schemas.microsoft.com/office/drawing/2016/5/11/chartex">
+              <mc:Fallback xmlns:cx5="http://schemas.microsoft.com/office/drawing/2016/5/11/chartex" xmlns:cx4="http://schemas.microsoft.com/office/drawing/2016/5/10/chartex" xmlns:cx3="http://schemas.microsoft.com/office/drawing/2016/5/9/chartex">
                 <w:pict>
                   <v:group w14:anchorId="1D654506" id="Grupo 114" o:spid="_x0000_s1026" style="position:absolute;margin-left:0;margin-top:0;width:18pt;height:10in;z-index:251659264;mso-width-percent:29;mso-height-percent:909;mso-left-percent:45;mso-position-horizontal-relative:page;mso-position-vertical:center;mso-position-vertical-relative:page;mso-width-percent:29;mso-height-percent:909;mso-left-percent:45" coordsize="2286,91440" o:gfxdata="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">
                     <v:rect id="Rectángulo 115" o:spid="_x0000_s1027" style="position:absolute;width:2286;height:87820;visibility:visible;mso-wrap-style:square;v-text-anchor:middle" o:gfxdata="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" fillcolor="#9f2936 [3205]" stroked="f" strokeweight="1pt"/>
@@ -954,7 +954,7 @@
           <w:r>
             <w:fldChar w:fldCharType="separate"/>
           </w:r>
-          <w:hyperlink w:anchor="_Toc465104398" w:history="1">
+          <w:hyperlink w:anchor="_Toc465106030" w:history="1">
             <w:r>
               <w:rPr>
                 <w:rStyle w:val="Hipervnculo"/>
@@ -981,7 +981,7 @@
                 <w:noProof/>
                 <w:webHidden/>
               </w:rPr>
-              <w:instrText xml:space="preserve"> PAGEREF _Toc465104398 \h </w:instrText>
+              <w:instrText xml:space="preserve"> PAGEREF _Toc465106030 \h </w:instrText>
             </w:r>
             <w:r>
               <w:rPr>
@@ -1024,7 +1024,7 @@
               <w:lang w:eastAsia="es-ES"/>
             </w:rPr>
           </w:pPr>
-          <w:hyperlink w:anchor="_Toc465104399" w:history="1">
+          <w:hyperlink w:anchor="_Toc465106031" w:history="1">
             <w:r>
               <w:rPr>
                 <w:rStyle w:val="Hipervnculo"/>
@@ -1051,7 +1051,7 @@
                 <w:noProof/>
                 <w:webHidden/>
               </w:rPr>
-              <w:instrText xml:space="preserve"> PAGEREF _Toc465104399 \h </w:instrText>
+              <w:instrText xml:space="preserve"> PAGEREF _Toc465106031 \h </w:instrText>
             </w:r>
             <w:r>
               <w:rPr>
@@ -1094,7 +1094,7 @@
               <w:lang w:eastAsia="es-ES"/>
             </w:rPr>
           </w:pPr>
-          <w:hyperlink w:anchor="_Toc465104400" w:history="1">
+          <w:hyperlink w:anchor="_Toc465106032" w:history="1">
             <w:r>
               <w:rPr>
                 <w:rStyle w:val="Hipervnculo"/>
@@ -1121,7 +1121,7 @@
                 <w:noProof/>
                 <w:webHidden/>
               </w:rPr>
-              <w:instrText xml:space="preserve"> PAGEREF _Toc465104400 \h </w:instrText>
+              <w:instrText xml:space="preserve"> PAGEREF _Toc465106032 \h </w:instrText>
             </w:r>
             <w:r>
               <w:rPr>
@@ -1164,7 +1164,7 @@
               <w:lang w:eastAsia="es-ES"/>
             </w:rPr>
           </w:pPr>
-          <w:hyperlink w:anchor="_Toc465104401" w:history="1">
+          <w:hyperlink w:anchor="_Toc465106033" w:history="1">
             <w:r>
               <w:rPr>
                 <w:rStyle w:val="Hipervnculo"/>
@@ -1191,7 +1191,7 @@
                 <w:noProof/>
                 <w:webHidden/>
               </w:rPr>
-              <w:instrText xml:space="preserve"> PAGEREF _Toc465104401 \h </w:instrText>
+              <w:instrText xml:space="preserve"> PAGEREF _Toc465106033 \h </w:instrText>
             </w:r>
             <w:r>
               <w:rPr>
@@ -1234,7 +1234,7 @@
               <w:lang w:eastAsia="es-ES"/>
             </w:rPr>
           </w:pPr>
-          <w:hyperlink w:anchor="_Toc465104402" w:history="1">
+          <w:hyperlink w:anchor="_Toc465106034" w:history="1">
             <w:r>
               <w:rPr>
                 <w:rStyle w:val="Hipervnculo"/>
@@ -1261,7 +1261,7 @@
                 <w:noProof/>
                 <w:webHidden/>
               </w:rPr>
-              <w:instrText xml:space="preserve"> PAGEREF _Toc465104402 \h </w:instrText>
+              <w:instrText xml:space="preserve"> PAGEREF _Toc465106034 \h </w:instrText>
             </w:r>
             <w:r>
               <w:rPr>
@@ -1304,7 +1304,7 @@
               <w:lang w:eastAsia="es-ES"/>
             </w:rPr>
           </w:pPr>
-          <w:hyperlink w:anchor="_Toc465104403" w:history="1">
+          <w:hyperlink w:anchor="_Toc465106035" w:history="1">
             <w:r>
               <w:rPr>
                 <w:rStyle w:val="Hipervnculo"/>
@@ -1331,7 +1331,7 @@
                 <w:noProof/>
                 <w:webHidden/>
               </w:rPr>
-              <w:instrText xml:space="preserve"> PAGEREF _Toc465104403 \h </w:instrText>
+              <w:instrText xml:space="preserve"> PAGEREF _Toc465106035 \h </w:instrText>
             </w:r>
             <w:r>
               <w:rPr>
@@ -1374,7 +1374,7 @@
               <w:lang w:eastAsia="es-ES"/>
             </w:rPr>
           </w:pPr>
-          <w:hyperlink w:anchor="_Toc465104404" w:history="1">
+          <w:hyperlink w:anchor="_Toc465106036" w:history="1">
             <w:r>
               <w:rPr>
                 <w:rStyle w:val="Hipervnculo"/>
@@ -1401,7 +1401,7 @@
                 <w:noProof/>
                 <w:webHidden/>
               </w:rPr>
-              <w:instrText xml:space="preserve"> PAGEREF _Toc465104404 \h </w:instrText>
+              <w:instrText xml:space="preserve"> PAGEREF _Toc465106036 \h </w:instrText>
             </w:r>
             <w:r>
               <w:rPr>
@@ -1444,7 +1444,7 @@
               <w:lang w:eastAsia="es-ES"/>
             </w:rPr>
           </w:pPr>
-          <w:hyperlink w:anchor="_Toc465104405" w:history="1">
+          <w:hyperlink w:anchor="_Toc465106037" w:history="1">
             <w:r>
               <w:rPr>
                 <w:rStyle w:val="Hipervnculo"/>
@@ -1471,7 +1471,7 @@
                 <w:noProof/>
                 <w:webHidden/>
               </w:rPr>
-              <w:instrText xml:space="preserve"> PAGEREF _Toc465104405 \h </w:instrText>
+              <w:instrText xml:space="preserve"> PAGEREF _Toc465106037 \h </w:instrText>
             </w:r>
             <w:r>
               <w:rPr>
@@ -1514,7 +1514,7 @@
               <w:lang w:eastAsia="es-ES"/>
             </w:rPr>
           </w:pPr>
-          <w:hyperlink w:anchor="_Toc465104406" w:history="1">
+          <w:hyperlink w:anchor="_Toc465106038" w:history="1">
             <w:r>
               <w:rPr>
                 <w:rStyle w:val="Hipervnculo"/>
@@ -1541,7 +1541,7 @@
                 <w:noProof/>
                 <w:webHidden/>
               </w:rPr>
-              <w:instrText xml:space="preserve"> PAGEREF _Toc465104406 \h </w:instrText>
+              <w:instrText xml:space="preserve"> PAGEREF _Toc465106038 \h </w:instrText>
             </w:r>
             <w:r>
               <w:rPr>
@@ -1584,7 +1584,7 @@
               <w:lang w:eastAsia="es-ES"/>
             </w:rPr>
           </w:pPr>
-          <w:hyperlink w:anchor="_Toc465104407" w:history="1">
+          <w:hyperlink w:anchor="_Toc465106039" w:history="1">
             <w:r>
               <w:rPr>
                 <w:rStyle w:val="Hipervnculo"/>
@@ -1611,7 +1611,7 @@
                 <w:noProof/>
                 <w:webHidden/>
               </w:rPr>
-              <w:instrText xml:space="preserve"> PAGEREF _Toc465104407 \h </w:instrText>
+              <w:instrText xml:space="preserve"> PAGEREF _Toc465106039 \h </w:instrText>
             </w:r>
             <w:r>
               <w:rPr>
@@ -1654,7 +1654,7 @@
               <w:lang w:eastAsia="es-ES"/>
             </w:rPr>
           </w:pPr>
-          <w:hyperlink w:anchor="_Toc465104408" w:history="1">
+          <w:hyperlink w:anchor="_Toc465106040" w:history="1">
             <w:r>
               <w:rPr>
                 <w:rStyle w:val="Hipervnculo"/>
@@ -1681,7 +1681,7 @@
                 <w:noProof/>
                 <w:webHidden/>
               </w:rPr>
-              <w:instrText xml:space="preserve"> PAGEREF _Toc465104408 \h </w:instrText>
+              <w:instrText xml:space="preserve"> PAGEREF _Toc465106040 \h </w:instrText>
             </w:r>
             <w:r>
               <w:rPr>
@@ -1724,7 +1724,7 @@
               <w:lang w:eastAsia="es-ES"/>
             </w:rPr>
           </w:pPr>
-          <w:hyperlink w:anchor="_Toc465104409" w:history="1">
+          <w:hyperlink w:anchor="_Toc465106041" w:history="1">
             <w:r>
               <w:rPr>
                 <w:rStyle w:val="Hipervnculo"/>
@@ -1751,7 +1751,7 @@
                 <w:noProof/>
                 <w:webHidden/>
               </w:rPr>
-              <w:instrText xml:space="preserve"> PAGEREF _Toc465104409 \h </w:instrText>
+              <w:instrText xml:space="preserve"> PAGEREF _Toc465106041 \h </w:instrText>
             </w:r>
             <w:r>
               <w:rPr>
@@ -1794,7 +1794,7 @@
               <w:lang w:eastAsia="es-ES"/>
             </w:rPr>
           </w:pPr>
-          <w:hyperlink w:anchor="_Toc465104410" w:history="1">
+          <w:hyperlink w:anchor="_Toc465106042" w:history="1">
             <w:r>
               <w:rPr>
                 <w:rStyle w:val="Hipervnculo"/>
@@ -1821,7 +1821,7 @@
                 <w:noProof/>
                 <w:webHidden/>
               </w:rPr>
-              <w:instrText xml:space="preserve"> PAGEREF _Toc465104410 \h </w:instrText>
+              <w:instrText xml:space="preserve"> PAGEREF _Toc465106042 \h </w:instrText>
             </w:r>
             <w:r>
               <w:rPr>
@@ -1864,7 +1864,7 @@
               <w:lang w:eastAsia="es-ES"/>
             </w:rPr>
           </w:pPr>
-          <w:hyperlink w:anchor="_Toc465104411" w:history="1">
+          <w:hyperlink w:anchor="_Toc465106043" w:history="1">
             <w:r>
               <w:rPr>
                 <w:rStyle w:val="Hipervnculo"/>
@@ -1891,7 +1891,7 @@
                 <w:noProof/>
                 <w:webHidden/>
               </w:rPr>
-              <w:instrText xml:space="preserve"> PAGEREF _Toc465104411 \h </w:instrText>
+              <w:instrText xml:space="preserve"> PAGEREF _Toc465106043 \h </w:instrText>
             </w:r>
             <w:r>
               <w:rPr>
@@ -1934,7 +1934,7 @@
               <w:lang w:eastAsia="es-ES"/>
             </w:rPr>
           </w:pPr>
-          <w:hyperlink w:anchor="_Toc465104412" w:history="1">
+          <w:hyperlink w:anchor="_Toc465106044" w:history="1">
             <w:r>
               <w:rPr>
                 <w:rStyle w:val="Hipervnculo"/>
@@ -1961,7 +1961,7 @@
                 <w:noProof/>
                 <w:webHidden/>
               </w:rPr>
-              <w:instrText xml:space="preserve"> PAGEREF _Toc465104412 \h </w:instrText>
+              <w:instrText xml:space="preserve"> PAGEREF _Toc465106044 \h </w:instrText>
             </w:r>
             <w:r>
               <w:rPr>
@@ -2004,7 +2004,7 @@
               <w:lang w:eastAsia="es-ES"/>
             </w:rPr>
           </w:pPr>
-          <w:hyperlink w:anchor="_Toc465104413" w:history="1">
+          <w:hyperlink w:anchor="_Toc465106045" w:history="1">
             <w:r>
               <w:rPr>
                 <w:rStyle w:val="Hipervnculo"/>
@@ -2031,7 +2031,7 @@
                 <w:noProof/>
                 <w:webHidden/>
               </w:rPr>
-              <w:instrText xml:space="preserve"> PAGEREF _Toc465104413 \h </w:instrText>
+              <w:instrText xml:space="preserve"> PAGEREF _Toc465106045 \h </w:instrText>
             </w:r>
             <w:r>
               <w:rPr>
@@ -2074,7 +2074,7 @@
               <w:lang w:eastAsia="es-ES"/>
             </w:rPr>
           </w:pPr>
-          <w:hyperlink w:anchor="_Toc465104414" w:history="1">
+          <w:hyperlink w:anchor="_Toc465106046" w:history="1">
             <w:r>
               <w:rPr>
                 <w:rStyle w:val="Hipervnculo"/>
@@ -2101,7 +2101,7 @@
                 <w:noProof/>
                 <w:webHidden/>
               </w:rPr>
-              <w:instrText xml:space="preserve"> PAGEREF _Toc465104414 \h </w:instrText>
+              <w:instrText xml:space="preserve"> PAGEREF _Toc465106046 \h </w:instrText>
             </w:r>
             <w:r>
               <w:rPr>
@@ -2144,7 +2144,7 @@
               <w:lang w:eastAsia="es-ES"/>
             </w:rPr>
           </w:pPr>
-          <w:hyperlink w:anchor="_Toc465104415" w:history="1">
+          <w:hyperlink w:anchor="_Toc465106047" w:history="1">
             <w:r>
               <w:rPr>
                 <w:rStyle w:val="Hipervnculo"/>
@@ -2171,7 +2171,7 @@
                 <w:noProof/>
                 <w:webHidden/>
               </w:rPr>
-              <w:instrText xml:space="preserve"> PAGEREF _Toc465104415 \h </w:instrText>
+              <w:instrText xml:space="preserve"> PAGEREF _Toc465106047 \h </w:instrText>
             </w:r>
             <w:r>
               <w:rPr>
@@ -2214,7 +2214,7 @@
               <w:lang w:eastAsia="es-ES"/>
             </w:rPr>
           </w:pPr>
-          <w:hyperlink w:anchor="_Toc465104416" w:history="1">
+          <w:hyperlink w:anchor="_Toc465106048" w:history="1">
             <w:r>
               <w:rPr>
                 <w:rStyle w:val="Hipervnculo"/>
@@ -2241,7 +2241,7 @@
                 <w:noProof/>
                 <w:webHidden/>
               </w:rPr>
-              <w:instrText xml:space="preserve"> PAGEREF _Toc465104416 \h </w:instrText>
+              <w:instrText xml:space="preserve"> PAGEREF _Toc465106048 \h </w:instrText>
             </w:r>
             <w:r>
               <w:rPr>
@@ -2284,7 +2284,7 @@
               <w:lang w:eastAsia="es-ES"/>
             </w:rPr>
           </w:pPr>
-          <w:hyperlink w:anchor="_Toc465104417" w:history="1">
+          <w:hyperlink w:anchor="_Toc465106049" w:history="1">
             <w:r>
               <w:rPr>
                 <w:rStyle w:val="Hipervnculo"/>
@@ -2311,7 +2311,7 @@
                 <w:noProof/>
                 <w:webHidden/>
               </w:rPr>
-              <w:instrText xml:space="preserve"> PAGEREF _Toc465104417 \h </w:instrText>
+              <w:instrText xml:space="preserve"> PAGEREF _Toc465106049 \h </w:instrText>
             </w:r>
             <w:r>
               <w:rPr>
@@ -2354,7 +2354,7 @@
               <w:lang w:eastAsia="es-ES"/>
             </w:rPr>
           </w:pPr>
-          <w:hyperlink w:anchor="_Toc465104418" w:history="1">
+          <w:hyperlink w:anchor="_Toc465106050" w:history="1">
             <w:r>
               <w:rPr>
                 <w:rStyle w:val="Hipervnculo"/>
@@ -2381,7 +2381,7 @@
                 <w:noProof/>
                 <w:webHidden/>
               </w:rPr>
-              <w:instrText xml:space="preserve"> PAGEREF _Toc465104418 \h </w:instrText>
+              <w:instrText xml:space="preserve"> PAGEREF _Toc465106050 \h </w:instrText>
             </w:r>
             <w:r>
               <w:rPr>
@@ -2424,7 +2424,7 @@
               <w:lang w:eastAsia="es-ES"/>
             </w:rPr>
           </w:pPr>
-          <w:hyperlink w:anchor="_Toc465104419" w:history="1">
+          <w:hyperlink w:anchor="_Toc465106051" w:history="1">
             <w:r>
               <w:rPr>
                 <w:rStyle w:val="Hipervnculo"/>
@@ -2451,7 +2451,7 @@
                 <w:noProof/>
                 <w:webHidden/>
               </w:rPr>
-              <w:instrText xml:space="preserve"> PAGEREF _Toc465104419 \h </w:instrText>
+              <w:instrText xml:space="preserve"> PAGEREF _Toc465106051 \h </w:instrText>
             </w:r>
             <w:r>
               <w:rPr>
@@ -2494,7 +2494,7 @@
               <w:lang w:eastAsia="es-ES"/>
             </w:rPr>
           </w:pPr>
-          <w:hyperlink w:anchor="_Toc465104420" w:history="1">
+          <w:hyperlink w:anchor="_Toc465106052" w:history="1">
             <w:r>
               <w:rPr>
                 <w:rStyle w:val="Hipervnculo"/>
@@ -2521,7 +2521,7 @@
                 <w:noProof/>
                 <w:webHidden/>
               </w:rPr>
-              <w:instrText xml:space="preserve"> PAGEREF _Toc465104420 \h </w:instrText>
+              <w:instrText xml:space="preserve"> PAGEREF _Toc465106052 \h </w:instrText>
             </w:r>
             <w:r>
               <w:rPr>
@@ -2564,7 +2564,7 @@
               <w:lang w:eastAsia="es-ES"/>
             </w:rPr>
           </w:pPr>
-          <w:hyperlink w:anchor="_Toc465104421" w:history="1">
+          <w:hyperlink w:anchor="_Toc465106053" w:history="1">
             <w:r>
               <w:rPr>
                 <w:rStyle w:val="Hipervnculo"/>
@@ -2591,7 +2591,7 @@
                 <w:noProof/>
                 <w:webHidden/>
               </w:rPr>
-              <w:instrText xml:space="preserve"> PAGEREF _Toc465104421 \h </w:instrText>
+              <w:instrText xml:space="preserve"> PAGEREF _Toc465106053 \h </w:instrText>
             </w:r>
             <w:r>
               <w:rPr>
@@ -2634,7 +2634,7 @@
               <w:lang w:eastAsia="es-ES"/>
             </w:rPr>
           </w:pPr>
-          <w:hyperlink w:anchor="_Toc465104422" w:history="1">
+          <w:hyperlink w:anchor="_Toc465106054" w:history="1">
             <w:r>
               <w:rPr>
                 <w:rStyle w:val="Hipervnculo"/>
@@ -2661,7 +2661,7 @@
                 <w:noProof/>
                 <w:webHidden/>
               </w:rPr>
-              <w:instrText xml:space="preserve"> PAGEREF _Toc465104422 \h </w:instrText>
+              <w:instrText xml:space="preserve"> PAGEREF _Toc465106054 \h </w:instrText>
             </w:r>
             <w:r>
               <w:rPr>
@@ -2704,7 +2704,7 @@
               <w:lang w:eastAsia="es-ES"/>
             </w:rPr>
           </w:pPr>
-          <w:hyperlink w:anchor="_Toc465104423" w:history="1">
+          <w:hyperlink w:anchor="_Toc465106055" w:history="1">
             <w:r>
               <w:rPr>
                 <w:rStyle w:val="Hipervnculo"/>
@@ -2731,7 +2731,7 @@
                 <w:noProof/>
                 <w:webHidden/>
               </w:rPr>
-              <w:instrText xml:space="preserve"> PAGEREF _Toc465104423 \h </w:instrText>
+              <w:instrText xml:space="preserve"> PAGEREF _Toc465106055 \h </w:instrText>
             </w:r>
             <w:r>
               <w:rPr>
@@ -2774,7 +2774,7 @@
               <w:lang w:eastAsia="es-ES"/>
             </w:rPr>
           </w:pPr>
-          <w:hyperlink w:anchor="_Toc465104424" w:history="1">
+          <w:hyperlink w:anchor="_Toc465106056" w:history="1">
             <w:r>
               <w:rPr>
                 <w:rStyle w:val="Hipervnculo"/>
@@ -2801,7 +2801,7 @@
                 <w:noProof/>
                 <w:webHidden/>
               </w:rPr>
-              <w:instrText xml:space="preserve"> PAGEREF _Toc465104424 \h </w:instrText>
+              <w:instrText xml:space="preserve"> PAGEREF _Toc465106056 \h </w:instrText>
             </w:r>
             <w:r>
               <w:rPr>
@@ -2844,7 +2844,7 @@
               <w:lang w:eastAsia="es-ES"/>
             </w:rPr>
           </w:pPr>
-          <w:hyperlink w:anchor="_Toc465104425" w:history="1">
+          <w:hyperlink w:anchor="_Toc465106057" w:history="1">
             <w:r>
               <w:rPr>
                 <w:rStyle w:val="Hipervnculo"/>
@@ -2871,7 +2871,7 @@
                 <w:noProof/>
                 <w:webHidden/>
               </w:rPr>
-              <w:instrText xml:space="preserve"> PAGEREF _Toc465104425 \h </w:instrText>
+              <w:instrText xml:space="preserve"> PAGEREF _Toc465106057 \h </w:instrText>
             </w:r>
             <w:r>
               <w:rPr>
@@ -2932,7 +2932,7 @@
         <w:pStyle w:val="Ttulo1"/>
         <w:jc w:val="both"/>
       </w:pPr>
-      <w:bookmarkStart w:id="1" w:name="_Toc465104398"/>
+      <w:bookmarkStart w:id="1" w:name="_Toc465106030"/>
       <w:r>
         <w:lastRenderedPageBreak/>
         <w:t>INTRODUCCIÓN</w:t>
@@ -2952,10 +2952,43 @@
     </w:p>
     <w:p>
       <w:pPr>
+        <w:jc w:val="both"/>
+      </w:pPr>
+      <w:r>
+        <w:t xml:space="preserve">Hay que destacar que lo explicado en esta memoria es el resultado final del algoritmo, pero en realidad, antes de crearlo, utilizamos una función de fuerza bruta para encontrar a la mejor solución. El funcionamiento de esta función (contemplado en Python en el archivo </w:t>
+      </w:r>
+      <w:r>
+        <w:rPr>
+          <w:b/>
+          <w:i/>
+        </w:rPr>
+        <w:t>bruteforce.py</w:t>
+      </w:r>
+      <w:r>
+        <w:rPr>
+          <w:b/>
+          <w:i/>
+        </w:rPr>
+        <w:t xml:space="preserve"> </w:t>
+      </w:r>
+      <w:r>
+        <w:t xml:space="preserve">adjunto con la entrega) simplemente genera una cadena de 64 bits (ya que fue realizado cuando la práctica utilizaba esta codificación, durante los primeros días) rellena de 0s, que </w:t>
+      </w:r>
+      <w:proofErr w:type="spellStart"/>
+      <w:r>
+        <w:t>evalua</w:t>
+      </w:r>
+      <w:proofErr w:type="spellEnd"/>
+      <w:r>
+        <w:t xml:space="preserve"> iterativamente, sumando 1 a la cadena en cada iteración y quedándose con el mejor. Por supuesto, este método no sirve de nada, ya que estaríamos tratando con 2^64 cadenas de bits a evaluar, y el tiempo necesario para hacerlo es enorme (y sería mucho mayor si la cadena fuese de 384 bits como debe ser en la entrega). Adjuntamos el archivo en caso de que quiera ser utilizado, aunque entendemos que la solución más adecuada al problema es la presentada en el apartado siguiente.</w:t>
+      </w:r>
+    </w:p>
+    <w:p>
+      <w:pPr>
         <w:pStyle w:val="Ttulo1"/>
         <w:jc w:val="both"/>
       </w:pPr>
-      <w:bookmarkStart w:id="2" w:name="_Toc465104399"/>
+      <w:bookmarkStart w:id="2" w:name="_Toc465106031"/>
       <w:r>
         <w:t>PRIMERA PARTE</w:t>
       </w:r>
@@ -2966,7 +2999,7 @@
         <w:pStyle w:val="Ttulo2"/>
         <w:jc w:val="both"/>
       </w:pPr>
-      <w:bookmarkStart w:id="3" w:name="_Toc465104400"/>
+      <w:bookmarkStart w:id="3" w:name="_Toc465106032"/>
       <w:r>
         <w:t>Codificación</w:t>
       </w:r>
@@ -3002,7 +3035,7 @@
         <w:pStyle w:val="Ttulo2"/>
         <w:jc w:val="both"/>
       </w:pPr>
-      <w:bookmarkStart w:id="4" w:name="_Toc465104401"/>
+      <w:bookmarkStart w:id="4" w:name="_Toc465106033"/>
       <w:r>
         <w:t>Resolución</w:t>
       </w:r>
@@ -3036,7 +3069,7 @@
         <w:pStyle w:val="Ttulo3"/>
         <w:jc w:val="both"/>
       </w:pPr>
-      <w:bookmarkStart w:id="5" w:name="_Toc465104402"/>
+      <w:bookmarkStart w:id="5" w:name="_Toc465106034"/>
       <w:r>
         <w:t>Inicialización</w:t>
       </w:r>
@@ -3076,6 +3109,7 @@
         <w:rPr>
           <w:b/>
         </w:rPr>
+        <w:lastRenderedPageBreak/>
         <w:t>NOTA:</w:t>
       </w:r>
       <w:r>
@@ -3090,6 +3124,135 @@
     </w:p>
     <w:p>
       <w:pPr>
+        <w:pStyle w:val="Ttulo3"/>
+        <w:jc w:val="both"/>
+      </w:pPr>
+      <w:bookmarkStart w:id="6" w:name="_Toc465106035"/>
+      <w:r>
+        <w:t>Evaluación</w:t>
+      </w:r>
+      <w:bookmarkEnd w:id="6"/>
+    </w:p>
+    <w:p>
+      <w:pPr>
+        <w:jc w:val="both"/>
+      </w:pPr>
+      <w:r>
+        <w:t xml:space="preserve">Para evaluar a la población creada, disponemos de una función de </w:t>
+      </w:r>
+      <w:r>
+        <w:rPr>
+          <w:i/>
+        </w:rPr>
+        <w:t>fitness</w:t>
+      </w:r>
+      <w:r>
+        <w:rPr>
+          <w:i/>
+        </w:rPr>
+        <w:t xml:space="preserve"> </w:t>
+      </w:r>
+      <w:r>
+        <w:t>dada en el enunciado, por lo que no conocemos el criterio de evaluación que sigue para determinar la eficiencia de la solución. En cada iteración del algoritmo, en esta fase, obtendremos al mejor individuo de la población estudiada y será el estandarte en el que nos fijaremos para comprobar el rendimiento del algoritmo.</w:t>
+      </w:r>
+      <w:r>
+        <w:t xml:space="preserve"> Para obtener el mejor cromosoma de cada población, pasamos a la web de la función de </w:t>
+      </w:r>
+      <w:r>
+        <w:rPr>
+          <w:i/>
+        </w:rPr>
+        <w:t>fitness</w:t>
+      </w:r>
+      <w:r>
+        <w:t xml:space="preserve"> cada cromosoma, uno a uno, y con la función </w:t>
+      </w:r>
+      <w:r>
+        <w:t>‘</w:t>
+      </w:r>
+      <w:proofErr w:type="spellStart"/>
+      <w:r>
+        <w:t>evaluator</w:t>
+      </w:r>
+      <w:proofErr w:type="spellEnd"/>
+      <w:r>
+        <w:t>’</w:t>
+      </w:r>
+      <w:r>
+        <w:t xml:space="preserve"> vamos eligiendo al individuo con un </w:t>
+      </w:r>
+      <w:r>
+        <w:rPr>
+          <w:i/>
+        </w:rPr>
+        <w:t>fitness</w:t>
+      </w:r>
+      <w:r>
+        <w:t xml:space="preserve"> menor. Al final de la evaluación, obtendremos el mejor cromosoma junto con su </w:t>
+      </w:r>
+      <w:r>
+        <w:rPr>
+          <w:i/>
+        </w:rPr>
+        <w:t>fitness</w:t>
+      </w:r>
+      <w:r>
+        <w:t>.</w:t>
+      </w:r>
+    </w:p>
+    <w:p>
+      <w:pPr>
+        <w:pStyle w:val="Ttulo3"/>
+        <w:jc w:val="both"/>
+      </w:pPr>
+      <w:bookmarkStart w:id="7" w:name="_Toc465106036"/>
+      <w:r>
+        <w:t>Selección</w:t>
+      </w:r>
+      <w:bookmarkEnd w:id="7"/>
+    </w:p>
+    <w:p>
+      <w:pPr>
+        <w:jc w:val="both"/>
+      </w:pPr>
+      <w:r>
+        <w:t xml:space="preserve">Para la selección de cromosomas para siguientes generaciones, debemos utilizar algunos de los métodos canónicos que hemos estudiado en clase (como la ruleta, los torneos, etc.). En concreto, hemos decidido utilizar los torneos, puesto que su funcionamiento otorga muchas posibilidades a los mejores cromosomas para pasar a la siguiente generación sin dejar de lado el posible sobreajuste que pueda provocar la elección directa de los mejores cromosomas para futuras generaciones. Nuestros torneos funcionan con cuatro participantes, elegidos aleatoriamente de la población generada, y con nuestra función de evaluación escogeremos al mejor de estos cuatro. Queremos mantener el mismo tamaño de población durante toda la ejecución del algoritmo (es decir, tendremos 100 individuos en la siguiente generación). </w:t>
+      </w:r>
+    </w:p>
+    <w:p>
+      <w:pPr>
+        <w:jc w:val="both"/>
+      </w:pPr>
+      <w:r>
+        <w:t>Ya que por temas del azar es posible que los mejores cromosomas no sean escogidos para participar en los torneos (aunque es una posibilidad bastante baja), hemos decidido añadir elitismo a nuestro proceso de selección. En concreto, introducimos a la siguiente generación directamente (sin pasar por torneos) a los dos mejores individuos de nuestra población. Con esto, nos aseguramos que, como mínimo, la población no empeore su rendimiento según pasen las iteraciones del algoritmo.</w:t>
+      </w:r>
+      <w:r>
+        <w:t xml:space="preserve"> Al</w:t>
+      </w:r>
+      <w:r>
+        <w:t xml:space="preserve"> introducir </w:t>
+      </w:r>
+      <w:r>
+        <w:t xml:space="preserve">siempre </w:t>
+      </w:r>
+      <w:r>
+        <w:t xml:space="preserve">a los dos mejores de la generación anterior, solo debemos realizar </w:t>
+      </w:r>
+      <w:r>
+        <w:t xml:space="preserve">un número de torneos equivalente a la longitud de la población menos dos. </w:t>
+      </w:r>
+    </w:p>
+    <w:p>
+      <w:pPr>
+        <w:jc w:val="both"/>
+      </w:pPr>
+      <w:r>
+        <w:t>Al final de esta fase, tendremos a una población optimizada respecto a la generación anterior, pero la falta de un cambio real entre los cromosomas entre una generación y otro solo conseguirá que el algoritmo se estanque. Para la formación de una nueva generación real, debemos cruzar a los individuos de la población para crear a “hijos” que conserven la información de los “padres” y a la vez contemple nuevas configuraciones para evaluar. Además, añadiremos un elemento de mutación para, de nuevo, dar variedad genética en la población.</w:t>
+      </w:r>
+    </w:p>
+    <w:p>
+      <w:pPr>
+        <w:jc w:val="both"/>
         <w:rPr>
           <w:rFonts w:asciiTheme="majorHAnsi" w:eastAsiaTheme="majorEastAsia" w:hAnsiTheme="majorHAnsi" w:cstheme="majorBidi"/>
           <w:color w:val="761E28" w:themeColor="accent2" w:themeShade="BF"/>
@@ -3098,7 +3261,19 @@
         </w:rPr>
       </w:pPr>
       <w:r>
-        <w:br w:type="page"/>
+        <w:rPr>
+          <w:b/>
+        </w:rPr>
+        <w:t>NOTA:</w:t>
+      </w:r>
+      <w:r>
+        <w:t xml:space="preserve"> al igual que la población, en la práctica nuestro algoritmo permite elegir al número de participantes para que compitan en los torneos, útil para probar distintas configuraciones del algoritmo. Sin embargo, mantenemos el número de cromosomas afectados por el elitismo (dos), para no sobre</w:t>
+      </w:r>
+      <w:r>
+        <w:t xml:space="preserve"> </w:t>
+      </w:r>
+      <w:r>
+        <w:t xml:space="preserve">ajustar el resultado del algoritmo. </w:t>
       </w:r>
     </w:p>
     <w:p>
@@ -3106,19 +3281,28 @@
         <w:pStyle w:val="Ttulo3"/>
         <w:jc w:val="both"/>
       </w:pPr>
-      <w:bookmarkStart w:id="6" w:name="_Toc465104403"/>
+      <w:bookmarkStart w:id="8" w:name="_Toc465106037"/>
       <w:r>
         <w:lastRenderedPageBreak/>
-        <w:t>Evaluación</w:t>
-      </w:r>
-      <w:bookmarkEnd w:id="6"/>
+        <w:t>Cruce</w:t>
+      </w:r>
+      <w:bookmarkEnd w:id="8"/>
     </w:p>
     <w:p>
       <w:pPr>
         <w:jc w:val="both"/>
       </w:pPr>
       <w:r>
-        <w:t xml:space="preserve">Para evaluar a la población creada, disponemos de una función de </w:t>
+        <w:t>La función de cruce es la encargada de generar la nueva población real que será utilizada en la siguiente iteración del algoritmo. El proceso de selección anterior escoge a los mejores padres posibles que, cruzándolos, generarán hijos que mantendrán la información ya evaluada de los pa</w:t>
+      </w:r>
+      <w:r>
+        <w:t xml:space="preserve">dres. Además, este cruce generará individuos con configuraciones genéticas distintas a lo obtenido únicamente por los torneos, y es la clave para hacer progresar el funcionamiento del algoritmo. En caso de no cruzar a los cromosomas padre, el algoritmo solo podría </w:t>
+      </w:r>
+      <w:r>
+        <w:t>determinar</w:t>
+      </w:r>
+      <w:r>
+        <w:t xml:space="preserve"> que el mejor </w:t>
       </w:r>
       <w:r>
         <w:rPr>
@@ -3127,57 +3311,41 @@
         <w:t>fitness</w:t>
       </w:r>
       <w:r>
+        <w:t xml:space="preserve"> fuese el mejor </w:t>
+      </w:r>
+      <w:r>
         <w:rPr>
           <w:i/>
         </w:rPr>
-        <w:t xml:space="preserve"> </w:t>
-      </w:r>
-      <w:r>
-        <w:t>dada en el enunciado, por lo que no conocemos el criterio de evaluación que sigue para determinar la eficiencia de la solución. En cada iteración del algoritmo, en esta fase, obtendremos al mejor individuo de la población estudiada y será el estandarte en el que nos fijaremos para comprobar el rendimiento del algoritmo.</w:t>
-      </w:r>
-      <w:r>
-        <w:t xml:space="preserve"> Para obtener el mejor cromosoma de cada población, pasamos a la web de la función de </w:t>
-      </w:r>
-      <w:r>
-        <w:rPr>
-          <w:i/>
-        </w:rPr>
-        <w:t>fitness</w:t>
-      </w:r>
-      <w:r>
-        <w:t xml:space="preserve"> cada cromosoma, uno a uno, y con la función </w:t>
-      </w:r>
-      <w:r>
-        <w:t>‘</w:t>
-      </w:r>
-      <w:proofErr w:type="spellStart"/>
-      <w:r>
-        <w:t>evaluator</w:t>
-      </w:r>
-      <w:proofErr w:type="spellEnd"/>
-      <w:r>
-        <w:t>’</w:t>
-      </w:r>
-      <w:r>
-        <w:t xml:space="preserve"> vamos eligiendo al individuo con un </w:t>
-      </w:r>
-      <w:r>
-        <w:rPr>
-          <w:i/>
-        </w:rPr>
-        <w:t>fitness</w:t>
-      </w:r>
-      <w:r>
-        <w:t xml:space="preserve"> menor. Al final de la evaluación, obtendremos el mejor cromosoma junto con su </w:t>
-      </w:r>
-      <w:r>
-        <w:rPr>
-          <w:i/>
-        </w:rPr>
-        <w:t>fitness</w:t>
-      </w:r>
-      <w:r>
-        <w:t>.</w:t>
+        <w:t xml:space="preserve">fitness </w:t>
+      </w:r>
+      <w:r>
+        <w:t xml:space="preserve">encontrado en la población inicial (que, generada aleatoriamente, y con 384 bits, hace altamente improbable que pueda ser una solución realmente óptima del problema). </w:t>
+      </w:r>
+    </w:p>
+    <w:p>
+      <w:pPr>
+        <w:jc w:val="both"/>
+      </w:pPr>
+      <w:r>
+        <w:t xml:space="preserve">Nuestra función de cruce se basa </w:t>
+      </w:r>
+      <w:r>
+        <w:t xml:space="preserve">en el cruce uniforme estudiado en clase. Este es un tipo de cruce donde se escoge a dos padres (nosotros lo cogemos en orden, ya que la población ya fue seleccionada aleatoriamente), y gen a gen </w:t>
+      </w:r>
+      <w:r>
+        <w:t>determinamos</w:t>
+      </w:r>
+      <w:r>
+        <w:t>, aleatoriamente, de cuál de los dos padres obtiene el valor del gen el hijo que se está formando. Los hijos, sin embargo, se forman a pares, por lo que lo que no se lleva un hijo se lo lleva el otro (por ejemplo, si el hijo 1 obtiene el gen6 del padre 1, el hijo 2 obtendrá el gen 6 del padre 2). Así generaremos a toda la población de la siguiente iteración, que mantendrá a los dos cromosomas que cogimos por elitismo en la fase anterior (a estos no los cruzamos, los mantenemos igual).</w:t>
+      </w:r>
+    </w:p>
+    <w:p>
+      <w:pPr>
+        <w:jc w:val="both"/>
+      </w:pPr>
+      <w:r>
+        <w:t>Ya tenemos a la siguiente generación, pero antes de volver a iterar sobre ella, hemos decidido que pueda haber una pequeña mutación en algunos de los genes de los individuos de la población, que nos dará un poco más de diversidad en la población y nos ayuda a prevenir estancamientos.</w:t>
       </w:r>
     </w:p>
     <w:p>
@@ -3185,162 +3353,7 @@
         <w:pStyle w:val="Ttulo3"/>
         <w:jc w:val="both"/>
       </w:pPr>
-      <w:bookmarkStart w:id="7" w:name="_Toc465104404"/>
-      <w:r>
-        <w:t>Selección</w:t>
-      </w:r>
-      <w:bookmarkEnd w:id="7"/>
-    </w:p>
-    <w:p>
-      <w:pPr>
-        <w:jc w:val="both"/>
-      </w:pPr>
-      <w:r>
-        <w:t xml:space="preserve">Para la selección de cromosomas para siguientes generaciones, debemos utilizar algunos de los métodos canónicos que hemos estudiado en clase (como la ruleta, los torneos, etc.). En concreto, hemos decidido utilizar los torneos, puesto que su funcionamiento otorga muchas posibilidades a los mejores cromosomas para pasar a la siguiente generación sin dejar de lado el posible sobreajuste que pueda provocar la elección directa de los mejores cromosomas para futuras generaciones. Nuestros torneos funcionan con cuatro participantes, elegidos aleatoriamente de la población generada, y con nuestra función de evaluación escogeremos al mejor de estos cuatro. Queremos mantener el mismo tamaño de población durante toda la ejecución del algoritmo (es decir, tendremos 100 individuos en la siguiente generación). </w:t>
-      </w:r>
-    </w:p>
-    <w:p>
-      <w:pPr>
-        <w:jc w:val="both"/>
-      </w:pPr>
-      <w:r>
-        <w:t>Ya que por temas del azar es posible que los mejores cromosomas no sean escogidos para participar en los torneos (aunque es una posibilidad bastante baja), hemos decidido añadir elitismo a nuestro proceso de selección. En concreto, introducimos a la siguiente generación directamente (sin pasar por torneos) a los dos mejores individuos de nuestra población. Con esto, nos aseguramos que, como mínimo, la población no empeore su rendimiento según pasen las iteraciones del algoritmo.</w:t>
-      </w:r>
-      <w:r>
-        <w:t xml:space="preserve"> Al</w:t>
-      </w:r>
-      <w:r>
-        <w:t xml:space="preserve"> introducir </w:t>
-      </w:r>
-      <w:r>
-        <w:t xml:space="preserve">siempre </w:t>
-      </w:r>
-      <w:r>
-        <w:t xml:space="preserve">a los dos mejores de la generación anterior, solo debemos realizar </w:t>
-      </w:r>
-      <w:r>
-        <w:t xml:space="preserve">un número de torneos equivalente a la longitud de la población menos dos. </w:t>
-      </w:r>
-    </w:p>
-    <w:p>
-      <w:pPr>
-        <w:jc w:val="both"/>
-      </w:pPr>
-      <w:r>
-        <w:t>Al final de esta fase, tendremos a una población optimizada respecto a la generación anterior, pero la falta de un cambio real entre los cromosomas entre una generación y otro solo conseguirá que el algoritmo se estanque. Para la formación de una nueva generación real, debemos cruzar a los individuos de la población para crear a “hijos” que conserven la información de los “padres” y a la vez contemple nuevas configuraciones para evaluar. Además, añadiremos un elemento de mutación para, de nuevo, dar variedad genética en la población.</w:t>
-      </w:r>
-    </w:p>
-    <w:p>
-      <w:pPr>
-        <w:jc w:val="both"/>
-      </w:pPr>
-      <w:r>
-        <w:rPr>
-          <w:b/>
-        </w:rPr>
-        <w:t>NOTA:</w:t>
-      </w:r>
-      <w:r>
-        <w:t xml:space="preserve"> al igual que la población, en la práctica nuestro algoritmo permite elegir al número de participantes para que compitan en los torneos, útil para probar distintas configuraciones del algoritmo. Sin embargo, mantenemos el número de cromosomas afectados por el elitismo (dos), para no sobre</w:t>
-      </w:r>
-      <w:r>
-        <w:t xml:space="preserve"> </w:t>
-      </w:r>
-      <w:r>
-        <w:t xml:space="preserve">ajustar el resultado del algoritmo. </w:t>
-      </w:r>
-    </w:p>
-    <w:p>
-      <w:pPr>
-        <w:rPr>
-          <w:rFonts w:asciiTheme="majorHAnsi" w:eastAsiaTheme="majorEastAsia" w:hAnsiTheme="majorHAnsi" w:cstheme="majorBidi"/>
-          <w:color w:val="761E28" w:themeColor="accent2" w:themeShade="BF"/>
-          <w:sz w:val="32"/>
-          <w:szCs w:val="32"/>
-        </w:rPr>
-      </w:pPr>
-      <w:r>
-        <w:br w:type="page"/>
-      </w:r>
-    </w:p>
-    <w:p>
-      <w:pPr>
-        <w:pStyle w:val="Ttulo3"/>
-        <w:jc w:val="both"/>
-      </w:pPr>
-      <w:bookmarkStart w:id="8" w:name="_Toc465104405"/>
-      <w:r>
-        <w:lastRenderedPageBreak/>
-        <w:t>Cruce</w:t>
-      </w:r>
-      <w:bookmarkEnd w:id="8"/>
-    </w:p>
-    <w:p>
-      <w:pPr>
-        <w:jc w:val="both"/>
-      </w:pPr>
-      <w:r>
-        <w:t>La función de cruce es la encargada de generar la nueva población real que será utilizada en la siguiente iteración del algoritmo. El proceso de selección anterior escoge a los mejores padres posibles que, cruzándolos, generarán hijos que mantendrán la información ya evaluada de los pa</w:t>
-      </w:r>
-      <w:r>
-        <w:t xml:space="preserve">dres. Además, este cruce generará individuos con configuraciones genéticas distintas a lo obtenido únicamente por los torneos, y es la clave para hacer progresar el funcionamiento del algoritmo. En caso de no cruzar a los cromosomas padre, el algoritmo solo podría </w:t>
-      </w:r>
-      <w:r>
-        <w:t>determinar</w:t>
-      </w:r>
-      <w:r>
-        <w:t xml:space="preserve"> que el mejor </w:t>
-      </w:r>
-      <w:r>
-        <w:rPr>
-          <w:i/>
-        </w:rPr>
-        <w:t>fitness</w:t>
-      </w:r>
-      <w:r>
-        <w:t xml:space="preserve"> fuese el mejor </w:t>
-      </w:r>
-      <w:r>
-        <w:rPr>
-          <w:i/>
-        </w:rPr>
-        <w:t xml:space="preserve">fitness </w:t>
-      </w:r>
-      <w:r>
-        <w:t xml:space="preserve">encontrado en la población inicial (que, generada aleatoriamente, y con 384 bits, hace altamente improbable que pueda ser una solución realmente óptima del problema). </w:t>
-      </w:r>
-    </w:p>
-    <w:p>
-      <w:pPr>
-        <w:jc w:val="both"/>
-      </w:pPr>
-      <w:r>
-        <w:t xml:space="preserve">Nuestra función de cruce se basa </w:t>
-      </w:r>
-      <w:r>
-        <w:t xml:space="preserve">en el cruce uniforme estudiado en clase. Este es un tipo de cruce donde se escoge a dos padres (nosotros lo cogemos en orden, ya que la población ya fue seleccionada aleatoriamente), y gen a gen </w:t>
-      </w:r>
-      <w:r>
-        <w:t>determinamos</w:t>
-      </w:r>
-      <w:r>
-        <w:t>, aleatoriamente, de cuál de los dos padres obtiene el valor del gen el hijo que se está formando. Los hijos, sin embargo, se forman a pares, por lo que lo que no se lleva un hijo se lo lleva el otro (por ejemplo, si el hijo 1 obtiene el gen6 del padre 1, el hijo 2 obtendrá el gen 6 del padre 2). Así generaremos a toda la población de la siguiente iteración, que mantendrá a los dos cromosomas que cogimos por elitismo en la fase anterior (a estos no los cruzamos, los mantenemos igual).</w:t>
-      </w:r>
-    </w:p>
-    <w:p>
-      <w:pPr>
-        <w:jc w:val="both"/>
-      </w:pPr>
-      <w:r>
-        <w:t>Ya tenemos a la siguiente generación, pero antes de volver a iterar sobre ella, hemos decidido que pueda haber una pequeña mutación en algunos de los genes de los individuos de la población, que nos dará un poco más de diversidad en la población y nos ayuda a prevenir estancamientos.</w:t>
-      </w:r>
-    </w:p>
-    <w:p>
-      <w:pPr>
-        <w:pStyle w:val="Ttulo3"/>
-        <w:jc w:val="both"/>
-      </w:pPr>
-      <w:bookmarkStart w:id="9" w:name="_Toc465104406"/>
+      <w:bookmarkStart w:id="9" w:name="_Toc465106038"/>
       <w:r>
         <w:t>Mutación</w:t>
       </w:r>
@@ -3413,7 +3426,7 @@
         <w:pStyle w:val="Ttulo3"/>
         <w:jc w:val="both"/>
       </w:pPr>
-      <w:bookmarkStart w:id="12" w:name="_Toc465104407"/>
+      <w:bookmarkStart w:id="12" w:name="_Toc465106039"/>
       <w:r>
         <w:lastRenderedPageBreak/>
         <w:t>Función principal</w:t>
@@ -3498,7 +3511,7 @@
         <w:jc w:val="both"/>
       </w:pPr>
       <w:bookmarkStart w:id="13" w:name="_Aplicación_a_Python"/>
-      <w:bookmarkStart w:id="14" w:name="_Toc465104408"/>
+      <w:bookmarkStart w:id="14" w:name="_Toc465106040"/>
       <w:bookmarkEnd w:id="13"/>
       <w:r>
         <w:t>Aplicación a Python</w:t>
@@ -3901,7 +3914,7 @@
         <w:pStyle w:val="Ttulo2"/>
         <w:jc w:val="both"/>
       </w:pPr>
-      <w:bookmarkStart w:id="15" w:name="_Toc465104409"/>
+      <w:bookmarkStart w:id="15" w:name="_Toc465106041"/>
       <w:r>
         <w:t>Análisis</w:t>
       </w:r>
@@ -3937,7 +3950,7 @@
       <w:pPr>
         <w:pStyle w:val="Ttulo3"/>
       </w:pPr>
-      <w:bookmarkStart w:id="16" w:name="_Toc465104410"/>
+      <w:bookmarkStart w:id="16" w:name="_Toc465106042"/>
       <w:r>
         <w:t>Participantes en los torneos</w:t>
       </w:r>
@@ -3961,7 +3974,7 @@
           <w:lang w:eastAsia="es-ES"/>
         </w:rPr>
         <w:drawing>
-          <wp:inline distT="0" distB="0" distL="0" distR="0" wp14:anchorId="5A76E1B7" wp14:editId="1DBE1335">
+          <wp:inline distT="0" distB="0" distL="0" distR="0" wp14:anchorId="628FCA7B" wp14:editId="4157C3A0">
             <wp:extent cx="5400040" cy="3482672"/>
             <wp:effectExtent l="0" t="0" r="10160" b="3810"/>
             <wp:docPr id="1" name="Gráfico 1">
@@ -4040,17 +4053,15 @@
     </w:p>
     <w:p>
       <w:pPr>
-        <w:pStyle w:val="Ttulo3"/>
         <w:jc w:val="center"/>
       </w:pPr>
-      <w:bookmarkStart w:id="17" w:name="_Toc465104411"/>
       <w:r>
         <w:rPr>
           <w:noProof/>
           <w:lang w:eastAsia="es-ES"/>
         </w:rPr>
         <w:drawing>
-          <wp:inline distT="0" distB="0" distL="0" distR="0" wp14:anchorId="65A51F9D" wp14:editId="0ABAAF44">
+          <wp:inline distT="0" distB="0" distL="0" distR="0" wp14:anchorId="5EF89D07" wp14:editId="02ACEF76">
             <wp:extent cx="3124508" cy="2752725"/>
             <wp:effectExtent l="0" t="0" r="0" b="9525"/>
             <wp:docPr id="3" name="Gráfico 3">
@@ -4074,6 +4085,7 @@
       <w:pPr>
         <w:pStyle w:val="Ttulo3"/>
       </w:pPr>
+      <w:bookmarkStart w:id="17" w:name="_Toc465106043"/>
       <w:r>
         <w:t>Tasa de mutación</w:t>
       </w:r>
@@ -4109,7 +4121,7 @@
         </w:rPr>
         <w:lastRenderedPageBreak/>
         <w:drawing>
-          <wp:inline distT="0" distB="0" distL="0" distR="0" wp14:anchorId="2D43C731" wp14:editId="1C3D5CDF">
+          <wp:inline distT="0" distB="0" distL="0" distR="0" wp14:anchorId="3F6B3425" wp14:editId="0EBC44B7">
             <wp:extent cx="5400040" cy="3590925"/>
             <wp:effectExtent l="0" t="0" r="10160" b="9525"/>
             <wp:docPr id="4" name="Gráfico 4">
@@ -4157,7 +4169,7 @@
       <w:pPr>
         <w:pStyle w:val="Ttulo3"/>
       </w:pPr>
-      <w:bookmarkStart w:id="18" w:name="_Toc465104412"/>
+      <w:bookmarkStart w:id="18" w:name="_Toc465106044"/>
       <w:r>
         <w:t>Conclusiones del análisis</w:t>
       </w:r>
@@ -4250,7 +4262,7 @@
         </w:rPr>
         <w:lastRenderedPageBreak/>
         <w:drawing>
-          <wp:inline distT="0" distB="0" distL="0" distR="0" wp14:anchorId="7920A815" wp14:editId="74DD1BFF">
+          <wp:inline distT="0" distB="0" distL="0" distR="0" wp14:anchorId="67A4DFB8" wp14:editId="3B277B5F">
             <wp:extent cx="5400040" cy="3987165"/>
             <wp:effectExtent l="0" t="0" r="10160" b="13335"/>
             <wp:docPr id="5" name="Gráfico 5">
@@ -4285,7 +4297,7 @@
           <w:lang w:eastAsia="es-ES"/>
         </w:rPr>
         <w:drawing>
-          <wp:anchor distT="0" distB="0" distL="114300" distR="114300" simplePos="0" relativeHeight="251663360" behindDoc="0" locked="0" layoutInCell="1" allowOverlap="1" wp14:anchorId="6187F4E7" wp14:editId="37CB3815">
+          <wp:anchor distT="0" distB="0" distL="114300" distR="114300" simplePos="0" relativeHeight="251663360" behindDoc="0" locked="0" layoutInCell="1" allowOverlap="1" wp14:anchorId="74B4CA11" wp14:editId="56B8F738">
             <wp:simplePos x="0" y="0"/>
             <wp:positionH relativeFrom="margin">
               <wp:align>right</wp:align>
@@ -4386,7 +4398,7 @@
         <w:pStyle w:val="Ttulo1"/>
         <w:jc w:val="both"/>
       </w:pPr>
-      <w:bookmarkStart w:id="19" w:name="_Toc465104413"/>
+      <w:bookmarkStart w:id="19" w:name="_Toc465106045"/>
       <w:r>
         <w:lastRenderedPageBreak/>
         <w:t>SEGUNDA PARTE (AMPLIACIÓN)</w:t>
@@ -4417,7 +4429,7 @@
         <w:pStyle w:val="Ttulo2"/>
         <w:jc w:val="both"/>
       </w:pPr>
-      <w:bookmarkStart w:id="20" w:name="_Toc465104414"/>
+      <w:bookmarkStart w:id="20" w:name="_Toc465106046"/>
       <w:r>
         <w:t>Codificación</w:t>
       </w:r>
@@ -4444,7 +4456,7 @@
         <w:pStyle w:val="Ttulo2"/>
         <w:jc w:val="both"/>
       </w:pPr>
-      <w:bookmarkStart w:id="21" w:name="_Toc465104415"/>
+      <w:bookmarkStart w:id="21" w:name="_Toc465106047"/>
       <w:r>
         <w:t>Resolución</w:t>
       </w:r>
@@ -4466,7 +4478,7 @@
         <w:pStyle w:val="Ttulo3"/>
         <w:jc w:val="both"/>
       </w:pPr>
-      <w:bookmarkStart w:id="22" w:name="_Toc465104416"/>
+      <w:bookmarkStart w:id="22" w:name="_Toc465106048"/>
       <w:r>
         <w:t>Inicialización</w:t>
       </w:r>
@@ -4488,7 +4500,7 @@
         <w:pStyle w:val="Ttulo3"/>
         <w:jc w:val="both"/>
       </w:pPr>
-      <w:bookmarkStart w:id="23" w:name="_Toc465104417"/>
+      <w:bookmarkStart w:id="23" w:name="_Toc465106049"/>
       <w:r>
         <w:t>Evaluación</w:t>
       </w:r>
@@ -4507,7 +4519,7 @@
         <w:pStyle w:val="Ttulo3"/>
         <w:jc w:val="both"/>
       </w:pPr>
-      <w:bookmarkStart w:id="24" w:name="_Toc465104418"/>
+      <w:bookmarkStart w:id="24" w:name="_Toc465106050"/>
       <w:r>
         <w:t>Selección</w:t>
       </w:r>
@@ -4526,7 +4538,7 @@
         <w:pStyle w:val="Ttulo3"/>
         <w:jc w:val="both"/>
       </w:pPr>
-      <w:bookmarkStart w:id="25" w:name="_Toc465104419"/>
+      <w:bookmarkStart w:id="25" w:name="_Toc465106051"/>
       <w:r>
         <w:lastRenderedPageBreak/>
         <w:t>Cruce</w:t>
@@ -4546,7 +4558,7 @@
         <w:pStyle w:val="Ttulo3"/>
         <w:jc w:val="both"/>
       </w:pPr>
-      <w:bookmarkStart w:id="26" w:name="_Toc465104420"/>
+      <w:bookmarkStart w:id="26" w:name="_Toc465106052"/>
       <w:r>
         <w:t>Mutación</w:t>
       </w:r>
@@ -4568,7 +4580,7 @@
         <w:pStyle w:val="Ttulo3"/>
         <w:jc w:val="both"/>
       </w:pPr>
-      <w:bookmarkStart w:id="27" w:name="_Toc465104421"/>
+      <w:bookmarkStart w:id="27" w:name="_Toc465106053"/>
       <w:r>
         <w:t>Función principal</w:t>
       </w:r>
@@ -4627,7 +4639,7 @@
       <w:pPr>
         <w:pStyle w:val="Ttulo2"/>
       </w:pPr>
-      <w:bookmarkStart w:id="28" w:name="_Toc465104422"/>
+      <w:bookmarkStart w:id="28" w:name="_Toc465106054"/>
       <w:r>
         <w:t>Parametrización</w:t>
       </w:r>
@@ -4708,7 +4720,7 @@
         </w:rPr>
         <w:lastRenderedPageBreak/>
         <w:drawing>
-          <wp:inline distT="0" distB="0" distL="0" distR="0" wp14:anchorId="0A334244" wp14:editId="6B81ECDD">
+          <wp:inline distT="0" distB="0" distL="0" distR="0" wp14:anchorId="10F101BA" wp14:editId="08DC0302">
             <wp:extent cx="5400040" cy="3099435"/>
             <wp:effectExtent l="0" t="0" r="10160" b="5715"/>
             <wp:docPr id="8" name="Gráfico 8">
@@ -4805,7 +4817,7 @@
           <w:lang w:eastAsia="es-ES"/>
         </w:rPr>
         <w:drawing>
-          <wp:anchor distT="0" distB="0" distL="114300" distR="114300" simplePos="0" relativeHeight="251664384" behindDoc="0" locked="0" layoutInCell="1" allowOverlap="1" wp14:anchorId="25E9E962" wp14:editId="19AB223B">
+          <wp:anchor distT="0" distB="0" distL="114300" distR="114300" simplePos="0" relativeHeight="251664384" behindDoc="0" locked="0" layoutInCell="1" allowOverlap="1" wp14:anchorId="7B6C0D4F" wp14:editId="7B4788A1">
             <wp:simplePos x="0" y="0"/>
             <wp:positionH relativeFrom="margin">
               <wp:align>center</wp:align>
@@ -4847,7 +4859,7 @@
         <w:pStyle w:val="Ttulo2"/>
         <w:jc w:val="both"/>
       </w:pPr>
-      <w:bookmarkStart w:id="29" w:name="_Toc465104423"/>
+      <w:bookmarkStart w:id="29" w:name="_Toc465106055"/>
       <w:r>
         <w:lastRenderedPageBreak/>
         <w:t>Comparación</w:t>
@@ -4875,7 +4887,7 @@
           <w:lang w:eastAsia="es-ES"/>
         </w:rPr>
         <w:drawing>
-          <wp:inline distT="0" distB="0" distL="0" distR="0" wp14:anchorId="33A7AA0F" wp14:editId="4233CC3A">
+          <wp:inline distT="0" distB="0" distL="0" distR="0" wp14:anchorId="02518F4A" wp14:editId="0DF2B4AC">
             <wp:extent cx="5400040" cy="3686175"/>
             <wp:effectExtent l="0" t="0" r="10160" b="9525"/>
             <wp:docPr id="10" name="Gráfico 10">
@@ -4905,7 +4917,7 @@
           <w:lang w:eastAsia="es-ES"/>
         </w:rPr>
         <w:drawing>
-          <wp:anchor distT="0" distB="0" distL="114300" distR="114300" simplePos="0" relativeHeight="251665408" behindDoc="0" locked="0" layoutInCell="1" allowOverlap="1" wp14:anchorId="582EB18C" wp14:editId="125E37F5">
+          <wp:anchor distT="0" distB="0" distL="114300" distR="114300" simplePos="0" relativeHeight="251665408" behindDoc="0" locked="0" layoutInCell="1" allowOverlap="1" wp14:anchorId="3309D319" wp14:editId="1AF441CC">
             <wp:simplePos x="0" y="0"/>
             <wp:positionH relativeFrom="margin">
               <wp:posOffset>2482215</wp:posOffset>
@@ -4956,7 +4968,7 @@
       <w:pPr>
         <w:pStyle w:val="Ttulo1"/>
       </w:pPr>
-      <w:bookmarkStart w:id="30" w:name="_Toc465104424"/>
+      <w:bookmarkStart w:id="30" w:name="_Toc465106056"/>
       <w:r>
         <w:lastRenderedPageBreak/>
         <w:t>CONCLUSIONES Y COMENTARIOS</w:t>
@@ -5041,7 +5053,7 @@
       <w:pPr>
         <w:pStyle w:val="Ttulo1"/>
       </w:pPr>
-      <w:bookmarkStart w:id="31" w:name="_Toc465104425"/>
+      <w:bookmarkStart w:id="31" w:name="_Toc465106057"/>
       <w:r>
         <w:t>ANEXO: EJECUCIÓN DEL PROGRAMA</w:t>
       </w:r>
@@ -5283,7 +5295,7 @@
           <w:rPr>
             <w:noProof/>
           </w:rPr>
-          <w:t>3</w:t>
+          <w:t>1</w:t>
         </w:r>
         <w:r>
           <w:fldChar w:fldCharType="end"/>
@@ -26827,7 +26839,7 @@
 </file>
 
 <file path=customXml/itemProps1.xml><?xml version="1.0" encoding="utf-8"?>
-<ds:datastoreItem xmlns:ds="http://schemas.openxmlformats.org/officeDocument/2006/customXml" ds:itemID="{AE4D5A79-E2D8-4379-8432-EA4917FB5025}">
+<ds:datastoreItem xmlns:ds="http://schemas.openxmlformats.org/officeDocument/2006/customXml" ds:itemID="{F327FA55-42B8-47AE-9893-15C3B2BB8A36}">
   <ds:schemaRefs>
     <ds:schemaRef ds:uri="http://schemas.openxmlformats.org/officeDocument/2006/bibliography"/>
   </ds:schemaRefs>

</xml_diff>